<commit_message>
added further use cases
</commit_message>
<xml_diff>
--- a/Assignment Report.docx
+++ b/Assignment Report.docx
@@ -4,9 +4,68 @@
   <w:body>
     <w:p>
       <w:pPr>
+        <w:pStyle w:val="Heading1"/>
+      </w:pPr>
+      <w:bookmarkStart w:id="0" w:name="_Toc496286015"/>
+      <w:bookmarkStart w:id="1" w:name="_Hlk500246361"/>
+      <w:bookmarkEnd w:id="1"/>
+      <w:r>
+        <w:t>Use cases</w:t>
+      </w:r>
+    </w:p>
+    <w:p>
+      <w:pPr>
         <w:pStyle w:val="Heading2"/>
       </w:pPr>
-      <w:bookmarkStart w:id="0" w:name="_Toc496286015"/>
+      <w:r>
+        <w:t>Use Case - Model 1</w:t>
+      </w:r>
+    </w:p>
+    <w:p>
+      <w:bookmarkStart w:id="2" w:name="_Hlk500246325"/>
+      <w:bookmarkEnd w:id="2"/>
+      <w:r>
+        <w:drawing>
+          <wp:inline distT="0" distB="0" distL="0" distR="0" wp14:anchorId="54FA691C" wp14:editId="282E7EED">
+            <wp:extent cx="5731510" cy="4129152"/>
+            <wp:effectExtent l="0" t="0" r="2540" b="5080"/>
+            <wp:docPr id="2" name="Picture 2"/>
+            <wp:cNvGraphicFramePr>
+              <a:graphicFrameLocks xmlns:a="http://schemas.openxmlformats.org/drawingml/2006/main" noChangeAspect="1"/>
+            </wp:cNvGraphicFramePr>
+            <a:graphic xmlns:a="http://schemas.openxmlformats.org/drawingml/2006/main">
+              <a:graphicData uri="http://schemas.openxmlformats.org/drawingml/2006/picture">
+                <pic:pic xmlns:pic="http://schemas.openxmlformats.org/drawingml/2006/picture">
+                  <pic:nvPicPr>
+                    <pic:cNvPr id="1" name=""/>
+                    <pic:cNvPicPr/>
+                  </pic:nvPicPr>
+                  <pic:blipFill>
+                    <a:blip r:embed="rId5"/>
+                    <a:stretch>
+                      <a:fillRect/>
+                    </a:stretch>
+                  </pic:blipFill>
+                  <pic:spPr>
+                    <a:xfrm>
+                      <a:off x="0" y="0"/>
+                      <a:ext cx="5731510" cy="4129152"/>
+                    </a:xfrm>
+                    <a:prstGeom prst="rect">
+                      <a:avLst/>
+                    </a:prstGeom>
+                  </pic:spPr>
+                </pic:pic>
+              </a:graphicData>
+            </a:graphic>
+          </wp:inline>
+        </w:drawing>
+      </w:r>
+    </w:p>
+    <w:p>
+      <w:pPr>
+        <w:pStyle w:val="Heading2"/>
+      </w:pPr>
       <w:r>
         <w:t>Fully Dressed Use Case - Model 1</w:t>
       </w:r>
@@ -128,23 +187,28 @@
         </w:rPr>
         <w:t xml:space="preserve">Trigger: </w:t>
       </w:r>
+      <w:bookmarkStart w:id="3" w:name="_Hlk500246877"/>
       <w:r>
         <w:t xml:space="preserve">User starts interaction by </w:t>
       </w:r>
       <w:r>
         <w:t>opening software and logging in.</w:t>
       </w:r>
-    </w:p>
-    <w:p>
-      <w:pPr>
-        <w:rPr>
-          <w:b/>
-        </w:rPr>
-      </w:pPr>
-      <w:r>
-        <w:rPr>
-          <w:b/>
-        </w:rPr>
+      <w:bookmarkEnd w:id="3"/>
+    </w:p>
+    <w:p/>
+    <w:p/>
+    <w:p>
+      <w:pPr>
+        <w:rPr>
+          <w:b/>
+        </w:rPr>
+      </w:pPr>
+      <w:r>
+        <w:rPr>
+          <w:b/>
+        </w:rPr>
+        <w:lastRenderedPageBreak/>
         <w:t>Main Success Scenario:</w:t>
       </w:r>
     </w:p>
@@ -373,10 +437,117 @@
     </w:p>
     <w:p>
       <w:pPr>
+        <w:rPr>
+          <w:b/>
+        </w:rPr>
+      </w:pPr>
+    </w:p>
+    <w:p>
+      <w:pPr>
+        <w:rPr>
+          <w:b/>
+        </w:rPr>
+      </w:pPr>
+    </w:p>
+    <w:p>
+      <w:pPr>
+        <w:rPr>
+          <w:b/>
+        </w:rPr>
+      </w:pPr>
+    </w:p>
+    <w:p>
+      <w:pPr>
+        <w:rPr>
+          <w:b/>
+        </w:rPr>
+      </w:pPr>
+    </w:p>
+    <w:p>
+      <w:pPr>
+        <w:rPr>
+          <w:b/>
+        </w:rPr>
+      </w:pPr>
+    </w:p>
+    <w:p>
+      <w:pPr>
+        <w:rPr>
+          <w:b/>
+        </w:rPr>
+      </w:pPr>
+    </w:p>
+    <w:p>
+      <w:pPr>
+        <w:rPr>
+          <w:b/>
+        </w:rPr>
+      </w:pPr>
+    </w:p>
+    <w:p>
+      <w:pPr>
         <w:pStyle w:val="Heading2"/>
       </w:pPr>
       <w:r>
         <w:lastRenderedPageBreak/>
+        <w:t xml:space="preserve">Use Case - Model </w:t>
+      </w:r>
+      <w:r>
+        <w:t>2</w:t>
+      </w:r>
+    </w:p>
+    <w:p>
+      <w:pPr>
+        <w:pStyle w:val="Heading2"/>
+      </w:pPr>
+    </w:p>
+    <w:p>
+      <w:pPr>
+        <w:pStyle w:val="Heading2"/>
+      </w:pPr>
+      <w:r>
+        <w:drawing>
+          <wp:inline distT="0" distB="0" distL="0" distR="0" wp14:anchorId="23735998" wp14:editId="1B40D35E">
+            <wp:extent cx="4381500" cy="2667000"/>
+            <wp:effectExtent l="0" t="0" r="0" b="0"/>
+            <wp:docPr id="1" name="Picture 1"/>
+            <wp:cNvGraphicFramePr>
+              <a:graphicFrameLocks xmlns:a="http://schemas.openxmlformats.org/drawingml/2006/main" noChangeAspect="1"/>
+            </wp:cNvGraphicFramePr>
+            <a:graphic xmlns:a="http://schemas.openxmlformats.org/drawingml/2006/main">
+              <a:graphicData uri="http://schemas.openxmlformats.org/drawingml/2006/picture">
+                <pic:pic xmlns:pic="http://schemas.openxmlformats.org/drawingml/2006/picture">
+                  <pic:nvPicPr>
+                    <pic:cNvPr id="1" name=""/>
+                    <pic:cNvPicPr/>
+                  </pic:nvPicPr>
+                  <pic:blipFill>
+                    <a:blip r:embed="rId6"/>
+                    <a:stretch>
+                      <a:fillRect/>
+                    </a:stretch>
+                  </pic:blipFill>
+                  <pic:spPr>
+                    <a:xfrm>
+                      <a:off x="0" y="0"/>
+                      <a:ext cx="4381500" cy="2667000"/>
+                    </a:xfrm>
+                    <a:prstGeom prst="rect">
+                      <a:avLst/>
+                    </a:prstGeom>
+                  </pic:spPr>
+                </pic:pic>
+              </a:graphicData>
+            </a:graphic>
+          </wp:inline>
+        </w:drawing>
+      </w:r>
+    </w:p>
+    <w:p>
+      <w:pPr>
+        <w:pStyle w:val="Heading2"/>
+      </w:pPr>
+      <w:r>
         <w:t xml:space="preserve">Fully Dressed Use Case - Model </w:t>
       </w:r>
       <w:r>
@@ -429,8 +600,6 @@
       <w:r>
         <w:t xml:space="preserve">, module information </w:t>
       </w:r>
-      <w:bookmarkStart w:id="1" w:name="_GoBack"/>
-      <w:bookmarkEnd w:id="1"/>
       <w:r>
         <w:t>and receive notifications from the software.</w:t>
       </w:r>
@@ -462,7 +631,10 @@
     <w:p>
       <w:r>
         <w:tab/>
-        <w:t>User: Wants to display current or historical weather data</w:t>
+        <w:t xml:space="preserve">User: Wants to </w:t>
+      </w:r>
+      <w:r>
+        <w:t>manage module info for students, add public events for students of a certain module and add personal events</w:t>
       </w:r>
     </w:p>
     <w:p>
@@ -489,7 +661,16 @@
         <w:t xml:space="preserve">Minimum Guarantee: </w:t>
       </w:r>
       <w:r>
-        <w:t>Failure message stating weather data could not be displayed</w:t>
+        <w:t xml:space="preserve">Failure message stating </w:t>
+      </w:r>
+      <w:r>
+        <w:t>event could not be created</w:t>
+      </w:r>
+      <w:r>
+        <w:t xml:space="preserve"> or module info could not be added</w:t>
+      </w:r>
+      <w:r>
+        <w:t>.</w:t>
       </w:r>
     </w:p>
     <w:p>
@@ -500,7 +681,7 @@
         <w:t xml:space="preserve">Success Guarantees: </w:t>
       </w:r>
       <w:r>
-        <w:t>The weather data that was requested is displayed for the user</w:t>
+        <w:t>User created event is stored within the calendar and a timer has been started for notification upon completion</w:t>
       </w:r>
     </w:p>
     <w:p>
@@ -511,80 +692,223 @@
         <w:t xml:space="preserve">Trigger: </w:t>
       </w:r>
       <w:r>
-        <w:t>User starts interaction by pressing button on system to wake screen</w:t>
-      </w:r>
-    </w:p>
-    <w:p>
-      <w:pPr>
-        <w:rPr>
-          <w:b/>
-        </w:rPr>
-      </w:pPr>
-      <w:r>
-        <w:rPr>
-          <w:b/>
-        </w:rPr>
-        <w:t>Main Success Scenario:</w:t>
-      </w:r>
-    </w:p>
-    <w:p>
-      <w:pPr>
-        <w:pStyle w:val="ListParagraph"/>
-        <w:numPr>
-          <w:ilvl w:val="0"/>
-          <w:numId w:val="1"/>
-        </w:numPr>
-      </w:pPr>
-      <w:r>
-        <w:t>User presses button on system to wake screen</w:t>
-      </w:r>
-    </w:p>
-    <w:p>
-      <w:pPr>
-        <w:pStyle w:val="ListParagraph"/>
-        <w:numPr>
-          <w:ilvl w:val="0"/>
-          <w:numId w:val="1"/>
-        </w:numPr>
-      </w:pPr>
-      <w:r>
-        <w:t>User proceeds to login successfully using the buttons and display</w:t>
-      </w:r>
-    </w:p>
-    <w:p>
-      <w:pPr>
-        <w:pStyle w:val="ListParagraph"/>
-        <w:numPr>
-          <w:ilvl w:val="0"/>
-          <w:numId w:val="1"/>
-        </w:numPr>
-      </w:pPr>
-      <w:r>
-        <w:t>User selects whether it is current or historical data they wish to display</w:t>
-      </w:r>
-    </w:p>
-    <w:p>
-      <w:pPr>
-        <w:pStyle w:val="ListParagraph"/>
-        <w:numPr>
-          <w:ilvl w:val="0"/>
-          <w:numId w:val="1"/>
-        </w:numPr>
-      </w:pPr>
-      <w:r>
-        <w:t>System retrieves data selected by the user</w:t>
-      </w:r>
-    </w:p>
-    <w:p>
-      <w:pPr>
-        <w:pStyle w:val="ListParagraph"/>
-        <w:numPr>
-          <w:ilvl w:val="0"/>
-          <w:numId w:val="1"/>
-        </w:numPr>
-      </w:pPr>
-      <w:r>
-        <w:t xml:space="preserve">User then signs out </w:t>
+        <w:t>User starts interaction by opening software and logging in.</w:t>
+      </w:r>
+    </w:p>
+    <w:p>
+      <w:pPr>
+        <w:rPr>
+          <w:b/>
+        </w:rPr>
+      </w:pPr>
+      <w:r>
+        <w:rPr>
+          <w:b/>
+        </w:rPr>
+        <w:t>Main Success Scenario</w:t>
+      </w:r>
+      <w:r>
+        <w:rPr>
+          <w:b/>
+        </w:rPr>
+        <w:t xml:space="preserve"> 1</w:t>
+      </w:r>
+      <w:r>
+        <w:rPr>
+          <w:b/>
+        </w:rPr>
+        <w:t>:</w:t>
+      </w:r>
+    </w:p>
+    <w:p>
+      <w:pPr>
+        <w:pStyle w:val="ListParagraph"/>
+        <w:numPr>
+          <w:ilvl w:val="0"/>
+          <w:numId w:val="4"/>
+        </w:numPr>
+      </w:pPr>
+      <w:r>
+        <w:t>User opens digital diary software</w:t>
+      </w:r>
+    </w:p>
+    <w:p>
+      <w:pPr>
+        <w:pStyle w:val="ListParagraph"/>
+        <w:numPr>
+          <w:ilvl w:val="0"/>
+          <w:numId w:val="4"/>
+        </w:numPr>
+      </w:pPr>
+      <w:r>
+        <w:t>User proceeds to login successfully to the system</w:t>
+      </w:r>
+    </w:p>
+    <w:p>
+      <w:pPr>
+        <w:pStyle w:val="ListParagraph"/>
+        <w:numPr>
+          <w:ilvl w:val="0"/>
+          <w:numId w:val="4"/>
+        </w:numPr>
+      </w:pPr>
+      <w:r>
+        <w:t>User selects that they wish to create an event</w:t>
+      </w:r>
+    </w:p>
+    <w:p>
+      <w:pPr>
+        <w:pStyle w:val="ListParagraph"/>
+        <w:numPr>
+          <w:ilvl w:val="0"/>
+          <w:numId w:val="4"/>
+        </w:numPr>
+      </w:pPr>
+      <w:r>
+        <w:t>System prepares itself for event creation</w:t>
+      </w:r>
+    </w:p>
+    <w:p>
+      <w:pPr>
+        <w:pStyle w:val="ListParagraph"/>
+        <w:numPr>
+          <w:ilvl w:val="0"/>
+          <w:numId w:val="4"/>
+        </w:numPr>
+      </w:pPr>
+      <w:r>
+        <w:t>User adds time, date etc. To the event creation</w:t>
+      </w:r>
+    </w:p>
+    <w:p>
+      <w:pPr>
+        <w:pStyle w:val="ListParagraph"/>
+        <w:numPr>
+          <w:ilvl w:val="0"/>
+          <w:numId w:val="4"/>
+        </w:numPr>
+      </w:pPr>
+      <w:r>
+        <w:t>System notifies user of event creation</w:t>
+      </w:r>
+    </w:p>
+    <w:p>
+      <w:pPr>
+        <w:pStyle w:val="ListParagraph"/>
+        <w:numPr>
+          <w:ilvl w:val="0"/>
+          <w:numId w:val="4"/>
+        </w:numPr>
+      </w:pPr>
+      <w:r>
+        <w:t>System adds event to calendar and begins timer countdown</w:t>
+      </w:r>
+    </w:p>
+    <w:p>
+      <w:pPr>
+        <w:rPr>
+          <w:b/>
+        </w:rPr>
+      </w:pPr>
+      <w:r>
+        <w:rPr>
+          <w:b/>
+        </w:rPr>
+        <w:t xml:space="preserve">Main Success Scenario </w:t>
+      </w:r>
+      <w:r>
+        <w:rPr>
+          <w:b/>
+        </w:rPr>
+        <w:t>2</w:t>
+      </w:r>
+      <w:r>
+        <w:rPr>
+          <w:b/>
+        </w:rPr>
+        <w:t>:</w:t>
+      </w:r>
+    </w:p>
+    <w:p>
+      <w:pPr>
+        <w:pStyle w:val="ListParagraph"/>
+        <w:numPr>
+          <w:ilvl w:val="0"/>
+          <w:numId w:val="5"/>
+        </w:numPr>
+      </w:pPr>
+      <w:r>
+        <w:lastRenderedPageBreak/>
+        <w:t>User opens digital diary software</w:t>
+      </w:r>
+    </w:p>
+    <w:p>
+      <w:pPr>
+        <w:pStyle w:val="ListParagraph"/>
+        <w:numPr>
+          <w:ilvl w:val="0"/>
+          <w:numId w:val="5"/>
+        </w:numPr>
+      </w:pPr>
+      <w:r>
+        <w:t>User proceeds to login successfully to the system</w:t>
+      </w:r>
+    </w:p>
+    <w:p>
+      <w:pPr>
+        <w:pStyle w:val="ListParagraph"/>
+        <w:numPr>
+          <w:ilvl w:val="0"/>
+          <w:numId w:val="5"/>
+        </w:numPr>
+      </w:pPr>
+      <w:r>
+        <w:t xml:space="preserve">User selects that they wish </w:t>
+      </w:r>
+      <w:r>
+        <w:t>manage module information</w:t>
+      </w:r>
+    </w:p>
+    <w:p>
+      <w:pPr>
+        <w:pStyle w:val="ListParagraph"/>
+        <w:numPr>
+          <w:ilvl w:val="0"/>
+          <w:numId w:val="5"/>
+        </w:numPr>
+      </w:pPr>
+      <w:r>
+        <w:t>System prepares itself</w:t>
+      </w:r>
+    </w:p>
+    <w:p>
+      <w:pPr>
+        <w:pStyle w:val="ListParagraph"/>
+        <w:numPr>
+          <w:ilvl w:val="0"/>
+          <w:numId w:val="5"/>
+        </w:numPr>
+      </w:pPr>
+      <w:r>
+        <w:t xml:space="preserve">User adds </w:t>
+      </w:r>
+      <w:r>
+        <w:t>info to the module of their choice</w:t>
+      </w:r>
+    </w:p>
+    <w:p>
+      <w:pPr>
+        <w:pStyle w:val="ListParagraph"/>
+        <w:numPr>
+          <w:ilvl w:val="0"/>
+          <w:numId w:val="5"/>
+        </w:numPr>
+      </w:pPr>
+      <w:r>
+        <w:t xml:space="preserve">System notifies user </w:t>
+      </w:r>
+      <w:r>
+        <w:t>successful changes made</w:t>
       </w:r>
     </w:p>
     <w:p>
@@ -605,7 +929,7 @@
         <w:pStyle w:val="ListParagraph"/>
         <w:numPr>
           <w:ilvl w:val="0"/>
-          <w:numId w:val="2"/>
+          <w:numId w:val="6"/>
         </w:numPr>
       </w:pPr>
       <w:r>
@@ -617,23 +941,23 @@
         <w:pStyle w:val="ListParagraph"/>
         <w:numPr>
           <w:ilvl w:val="0"/>
-          <w:numId w:val="2"/>
-        </w:numPr>
-      </w:pPr>
-      <w:r>
-        <w:t>User does not select which weather data they wish to display. Nothing is displayed until done so</w:t>
-      </w:r>
-    </w:p>
-    <w:p>
-      <w:pPr>
-        <w:pStyle w:val="ListParagraph"/>
-        <w:numPr>
-          <w:ilvl w:val="0"/>
-          <w:numId w:val="2"/>
-        </w:numPr>
-      </w:pPr>
-      <w:r>
-        <w:t>User fails to logout. System will automatically log user out after 10 minutes of inactivity</w:t>
+          <w:numId w:val="6"/>
+        </w:numPr>
+      </w:pPr>
+      <w:r>
+        <w:t>User creates and clashing event with event already in the system</w:t>
+      </w:r>
+    </w:p>
+    <w:p>
+      <w:pPr>
+        <w:pStyle w:val="ListParagraph"/>
+        <w:numPr>
+          <w:ilvl w:val="0"/>
+          <w:numId w:val="6"/>
+        </w:numPr>
+      </w:pPr>
+      <w:r>
+        <w:t>User tries to change module info that they do not have access to</w:t>
       </w:r>
     </w:p>
     <w:p>
@@ -671,6 +995,368 @@
       </w:pPr>
     </w:p>
     <w:p/>
+    <w:p/>
+    <w:p/>
+    <w:p/>
+    <w:p/>
+    <w:p/>
+    <w:p/>
+    <w:p/>
+    <w:p/>
+    <w:p/>
+    <w:p/>
+    <w:p/>
+    <w:p/>
+    <w:p/>
+    <w:p/>
+    <w:p/>
+    <w:p/>
+    <w:p/>
+    <w:p/>
+    <w:p/>
+    <w:p>
+      <w:pPr>
+        <w:pStyle w:val="Heading2"/>
+      </w:pPr>
+      <w:r>
+        <w:lastRenderedPageBreak/>
+        <w:t xml:space="preserve">Use Case - Model </w:t>
+      </w:r>
+      <w:r>
+        <w:t>3</w:t>
+      </w:r>
+    </w:p>
+    <w:p>
+      <w:r>
+        <w:drawing>
+          <wp:inline distT="0" distB="0" distL="0" distR="0" wp14:anchorId="04E58DB2" wp14:editId="7579AAAC">
+            <wp:extent cx="4286250" cy="2571750"/>
+            <wp:effectExtent l="0" t="0" r="0" b="0"/>
+            <wp:docPr id="3" name="Picture 3"/>
+            <wp:cNvGraphicFramePr>
+              <a:graphicFrameLocks xmlns:a="http://schemas.openxmlformats.org/drawingml/2006/main" noChangeAspect="1"/>
+            </wp:cNvGraphicFramePr>
+            <a:graphic xmlns:a="http://schemas.openxmlformats.org/drawingml/2006/main">
+              <a:graphicData uri="http://schemas.openxmlformats.org/drawingml/2006/picture">
+                <pic:pic xmlns:pic="http://schemas.openxmlformats.org/drawingml/2006/picture">
+                  <pic:nvPicPr>
+                    <pic:cNvPr id="1" name=""/>
+                    <pic:cNvPicPr/>
+                  </pic:nvPicPr>
+                  <pic:blipFill>
+                    <a:blip r:embed="rId7"/>
+                    <a:stretch>
+                      <a:fillRect/>
+                    </a:stretch>
+                  </pic:blipFill>
+                  <pic:spPr>
+                    <a:xfrm>
+                      <a:off x="0" y="0"/>
+                      <a:ext cx="4286250" cy="2571750"/>
+                    </a:xfrm>
+                    <a:prstGeom prst="rect">
+                      <a:avLst/>
+                    </a:prstGeom>
+                  </pic:spPr>
+                </pic:pic>
+              </a:graphicData>
+            </a:graphic>
+          </wp:inline>
+        </w:drawing>
+      </w:r>
+    </w:p>
+    <w:p>
+      <w:pPr>
+        <w:pStyle w:val="Heading2"/>
+      </w:pPr>
+      <w:r>
+        <w:t xml:space="preserve">Fully Dressed Use Case - Model </w:t>
+      </w:r>
+      <w:r>
+        <w:t>3</w:t>
+      </w:r>
+    </w:p>
+    <w:p/>
+    <w:p>
+      <w:r>
+        <w:rPr>
+          <w:b/>
+        </w:rPr>
+        <w:t>Primary actor</w:t>
+      </w:r>
+      <w:r>
+        <w:rPr>
+          <w:b/>
+        </w:rPr>
+        <w:t xml:space="preserve">: </w:t>
+      </w:r>
+      <w:r>
+        <w:t>Admin</w:t>
+      </w:r>
+      <w:r>
+        <w:t xml:space="preserve"> user</w:t>
+      </w:r>
+    </w:p>
+    <w:p>
+      <w:r>
+        <w:rPr>
+          <w:b/>
+        </w:rPr>
+        <w:t xml:space="preserve">Goal in context: </w:t>
+      </w:r>
+      <w:r>
+        <w:t xml:space="preserve">User wishes to </w:t>
+      </w:r>
+      <w:r>
+        <w:t>maintain the software</w:t>
+      </w:r>
+      <w:r>
+        <w:t>.</w:t>
+      </w:r>
+    </w:p>
+    <w:p>
+      <w:r>
+        <w:rPr>
+          <w:b/>
+        </w:rPr>
+        <w:t xml:space="preserve">Level: </w:t>
+      </w:r>
+      <w:r>
+        <w:t xml:space="preserve">User Level </w:t>
+      </w:r>
+    </w:p>
+    <w:p>
+      <w:pPr>
+        <w:rPr>
+          <w:b/>
+        </w:rPr>
+      </w:pPr>
+      <w:r>
+        <w:rPr>
+          <w:b/>
+        </w:rPr>
+        <w:t>Stakeholders and Interests:</w:t>
+      </w:r>
+    </w:p>
+    <w:p>
+      <w:r>
+        <w:tab/>
+        <w:t xml:space="preserve">User: </w:t>
+      </w:r>
+      <w:r>
+        <w:t>Wants to maintain the software for reliability for use by students and lecturers throughout the semester</w:t>
+      </w:r>
+    </w:p>
+    <w:p>
+      <w:r>
+        <w:rPr>
+          <w:b/>
+        </w:rPr>
+        <w:t xml:space="preserve">Preconditions: </w:t>
+      </w:r>
+      <w:r>
+        <w:t xml:space="preserve">System is </w:t>
+      </w:r>
+      <w:r>
+        <w:t>waiting for admin inputs</w:t>
+      </w:r>
+    </w:p>
+    <w:p>
+      <w:pPr>
+        <w:rPr>
+          <w:b/>
+        </w:rPr>
+      </w:pPr>
+      <w:r>
+        <w:rPr>
+          <w:b/>
+        </w:rPr>
+        <w:t xml:space="preserve">Minimum Guarantee: </w:t>
+      </w:r>
+      <w:r>
+        <w:t xml:space="preserve">Failure message stating </w:t>
+      </w:r>
+      <w:r>
+        <w:t>that system is not functioning properly and needs maintenance</w:t>
+      </w:r>
+    </w:p>
+    <w:p>
+      <w:r>
+        <w:rPr>
+          <w:b/>
+        </w:rPr>
+        <w:t xml:space="preserve">Success Guarantees: </w:t>
+      </w:r>
+      <w:r>
+        <w:t>Admin preforms tests on the system that return successful</w:t>
+      </w:r>
+    </w:p>
+    <w:p>
+      <w:r>
+        <w:rPr>
+          <w:b/>
+        </w:rPr>
+        <w:t xml:space="preserve">Trigger: </w:t>
+      </w:r>
+      <w:r>
+        <w:t>User starts interaction by opening software and logging in.</w:t>
+      </w:r>
+    </w:p>
+    <w:p>
+      <w:pPr>
+        <w:rPr>
+          <w:b/>
+        </w:rPr>
+      </w:pPr>
+      <w:r>
+        <w:rPr>
+          <w:b/>
+        </w:rPr>
+        <w:t>Main Success Scenario 1:</w:t>
+      </w:r>
+    </w:p>
+    <w:p>
+      <w:pPr>
+        <w:pStyle w:val="ListParagraph"/>
+        <w:numPr>
+          <w:ilvl w:val="0"/>
+          <w:numId w:val="7"/>
+        </w:numPr>
+      </w:pPr>
+      <w:r>
+        <w:t>User opens digital diary software</w:t>
+      </w:r>
+    </w:p>
+    <w:p>
+      <w:pPr>
+        <w:pStyle w:val="ListParagraph"/>
+        <w:numPr>
+          <w:ilvl w:val="0"/>
+          <w:numId w:val="7"/>
+        </w:numPr>
+      </w:pPr>
+      <w:r>
+        <w:t>User proceeds to login successfully to the system</w:t>
+      </w:r>
+    </w:p>
+    <w:p>
+      <w:pPr>
+        <w:pStyle w:val="ListParagraph"/>
+        <w:numPr>
+          <w:ilvl w:val="0"/>
+          <w:numId w:val="7"/>
+        </w:numPr>
+      </w:pPr>
+      <w:r>
+        <w:t xml:space="preserve">User selects that </w:t>
+      </w:r>
+      <w:r>
+        <w:t>they wish to perform maintenance tests on the software</w:t>
+      </w:r>
+    </w:p>
+    <w:p>
+      <w:pPr>
+        <w:pStyle w:val="ListParagraph"/>
+        <w:numPr>
+          <w:ilvl w:val="0"/>
+          <w:numId w:val="7"/>
+        </w:numPr>
+      </w:pPr>
+      <w:r>
+        <w:t xml:space="preserve">System prepares itself for </w:t>
+      </w:r>
+      <w:r>
+        <w:t>maintenance and removes itself from server until finished</w:t>
+      </w:r>
+    </w:p>
+    <w:p>
+      <w:pPr>
+        <w:pStyle w:val="ListParagraph"/>
+        <w:numPr>
+          <w:ilvl w:val="0"/>
+          <w:numId w:val="7"/>
+        </w:numPr>
+      </w:pPr>
+      <w:r>
+        <w:t xml:space="preserve">User </w:t>
+      </w:r>
+      <w:r>
+        <w:t>preforms tests</w:t>
+      </w:r>
+    </w:p>
+    <w:p>
+      <w:pPr>
+        <w:pStyle w:val="ListParagraph"/>
+        <w:numPr>
+          <w:ilvl w:val="0"/>
+          <w:numId w:val="7"/>
+        </w:numPr>
+      </w:pPr>
+      <w:r>
+        <w:t xml:space="preserve">System </w:t>
+      </w:r>
+      <w:r>
+        <w:t xml:space="preserve">notifies user of test results </w:t>
+      </w:r>
+    </w:p>
+    <w:p>
+      <w:pPr>
+        <w:rPr>
+          <w:b/>
+        </w:rPr>
+      </w:pPr>
+      <w:r>
+        <w:rPr>
+          <w:b/>
+        </w:rPr>
+        <w:t>Extensions:</w:t>
+      </w:r>
+    </w:p>
+    <w:p>
+      <w:pPr>
+        <w:pStyle w:val="ListParagraph"/>
+        <w:numPr>
+          <w:ilvl w:val="0"/>
+          <w:numId w:val="8"/>
+        </w:numPr>
+      </w:pPr>
+      <w:r>
+        <w:t>User enters incorrect login details. Proceeding is held until correct info is entered</w:t>
+      </w:r>
+    </w:p>
+    <w:p>
+      <w:pPr>
+        <w:pStyle w:val="ListParagraph"/>
+        <w:ind w:left="0"/>
+      </w:pPr>
+      <w:r>
+        <w:rPr>
+          <w:b/>
+        </w:rPr>
+        <w:t xml:space="preserve">Frequency of Use: </w:t>
+      </w:r>
+      <w:r>
+        <w:t>Several times per day</w:t>
+      </w:r>
+    </w:p>
+    <w:p>
+      <w:pPr>
+        <w:rPr>
+          <w:b/>
+        </w:rPr>
+      </w:pPr>
+      <w:r>
+        <w:rPr>
+          <w:b/>
+        </w:rPr>
+        <w:t xml:space="preserve">Priority: </w:t>
+      </w:r>
+      <w:r>
+        <w:t>1</w:t>
+      </w:r>
+      <w:bookmarkStart w:id="4" w:name="_GoBack"/>
+      <w:bookmarkEnd w:id="4"/>
+    </w:p>
     <w:sectPr>
       <w:pgSz w:w="11906" w:h="16838"/>
       <w:pgMar w:top="1440" w:right="1440" w:bottom="1440" w:left="1440" w:header="708" w:footer="708" w:gutter="0"/>
@@ -684,6 +1370,522 @@
 <file path=word/numbering.xml><?xml version="1.0" encoding="utf-8"?>
 <w:numbering xmlns:wpc="http://schemas.microsoft.com/office/word/2010/wordprocessingCanvas" xmlns:cx="http://schemas.microsoft.com/office/drawing/2014/chartex" xmlns:cx1="http://schemas.microsoft.com/office/drawing/2015/9/8/chartex" xmlns:cx2="http://schemas.microsoft.com/office/drawing/2015/10/21/chartex" xmlns:cx3="http://schemas.microsoft.com/office/drawing/2016/5/9/chartex" xmlns:cx4="http://schemas.microsoft.com/office/drawing/2016/5/10/chartex" xmlns:cx5="http://schemas.microsoft.com/office/drawing/2016/5/11/chartex" xmlns:cx6="http://schemas.microsoft.com/office/drawing/2016/5/12/chartex" xmlns:cx7="http://schemas.microsoft.com/office/drawing/2016/5/13/chartex" xmlns:cx8="http://schemas.microsoft.com/office/drawing/2016/5/14/chartex" xmlns:mc="http://schemas.openxmlformats.org/markup-compatibility/2006" xmlns:aink="http://schemas.microsoft.com/office/drawing/2016/ink" xmlns:am3d="http://schemas.microsoft.com/office/drawing/2017/model3d" xmlns:o="urn:schemas-microsoft-com:office:office" xmlns:r="http://schemas.openxmlformats.org/officeDocument/2006/relationships" xmlns:m="http://schemas.openxmlformats.org/officeDocument/2006/math" xmlns:v="urn:schemas-microsoft-com:vml" xmlns:wp14="http://schemas.microsoft.com/office/word/2010/wordprocessingDrawing" xmlns:wp="http://schemas.openxmlformats.org/drawingml/2006/wordprocessingDrawing" xmlns:w10="urn:schemas-microsoft-com:office:word" xmlns:w="http://schemas.openxmlformats.org/wordprocessingml/2006/main" xmlns:w14="http://schemas.microsoft.com/office/word/2010/wordml" xmlns:w15="http://schemas.microsoft.com/office/word/2012/wordml" xmlns:w16cid="http://schemas.microsoft.com/office/word/2016/wordml/cid" xmlns:w16se="http://schemas.microsoft.com/office/word/2015/wordml/symex" xmlns:wpg="http://schemas.microsoft.com/office/word/2010/wordprocessingGroup" xmlns:wpi="http://schemas.microsoft.com/office/word/2010/wordprocessingInk" xmlns:wne="http://schemas.microsoft.com/office/word/2006/wordml" xmlns:wps="http://schemas.microsoft.com/office/word/2010/wordprocessingShape" mc:Ignorable="w14 w15 w16se w16cid wp14">
   <w:abstractNum w:abstractNumId="0" w15:restartNumberingAfterBreak="0">
+    <w:nsid w:val="232E5486"/>
+    <w:multiLevelType w:val="hybridMultilevel"/>
+    <w:tmpl w:val="D4B476D4"/>
+    <w:lvl w:ilvl="0" w:tplc="0809000F">
+      <w:start w:val="1"/>
+      <w:numFmt w:val="decimal"/>
+      <w:lvlText w:val="%1."/>
+      <w:lvlJc w:val="left"/>
+      <w:pPr>
+        <w:ind w:left="720" w:hanging="360"/>
+      </w:pPr>
+    </w:lvl>
+    <w:lvl w:ilvl="1" w:tplc="08090019" w:tentative="1">
+      <w:start w:val="1"/>
+      <w:numFmt w:val="lowerLetter"/>
+      <w:lvlText w:val="%2."/>
+      <w:lvlJc w:val="left"/>
+      <w:pPr>
+        <w:ind w:left="1440" w:hanging="360"/>
+      </w:pPr>
+    </w:lvl>
+    <w:lvl w:ilvl="2" w:tplc="0809001B" w:tentative="1">
+      <w:start w:val="1"/>
+      <w:numFmt w:val="lowerRoman"/>
+      <w:lvlText w:val="%3."/>
+      <w:lvlJc w:val="right"/>
+      <w:pPr>
+        <w:ind w:left="2160" w:hanging="180"/>
+      </w:pPr>
+    </w:lvl>
+    <w:lvl w:ilvl="3" w:tplc="0809000F" w:tentative="1">
+      <w:start w:val="1"/>
+      <w:numFmt w:val="decimal"/>
+      <w:lvlText w:val="%4."/>
+      <w:lvlJc w:val="left"/>
+      <w:pPr>
+        <w:ind w:left="2880" w:hanging="360"/>
+      </w:pPr>
+    </w:lvl>
+    <w:lvl w:ilvl="4" w:tplc="08090019" w:tentative="1">
+      <w:start w:val="1"/>
+      <w:numFmt w:val="lowerLetter"/>
+      <w:lvlText w:val="%5."/>
+      <w:lvlJc w:val="left"/>
+      <w:pPr>
+        <w:ind w:left="3600" w:hanging="360"/>
+      </w:pPr>
+    </w:lvl>
+    <w:lvl w:ilvl="5" w:tplc="0809001B" w:tentative="1">
+      <w:start w:val="1"/>
+      <w:numFmt w:val="lowerRoman"/>
+      <w:lvlText w:val="%6."/>
+      <w:lvlJc w:val="right"/>
+      <w:pPr>
+        <w:ind w:left="4320" w:hanging="180"/>
+      </w:pPr>
+    </w:lvl>
+    <w:lvl w:ilvl="6" w:tplc="0809000F" w:tentative="1">
+      <w:start w:val="1"/>
+      <w:numFmt w:val="decimal"/>
+      <w:lvlText w:val="%7."/>
+      <w:lvlJc w:val="left"/>
+      <w:pPr>
+        <w:ind w:left="5040" w:hanging="360"/>
+      </w:pPr>
+    </w:lvl>
+    <w:lvl w:ilvl="7" w:tplc="08090019" w:tentative="1">
+      <w:start w:val="1"/>
+      <w:numFmt w:val="lowerLetter"/>
+      <w:lvlText w:val="%8."/>
+      <w:lvlJc w:val="left"/>
+      <w:pPr>
+        <w:ind w:left="5760" w:hanging="360"/>
+      </w:pPr>
+    </w:lvl>
+    <w:lvl w:ilvl="8" w:tplc="0809001B" w:tentative="1">
+      <w:start w:val="1"/>
+      <w:numFmt w:val="lowerRoman"/>
+      <w:lvlText w:val="%9."/>
+      <w:lvlJc w:val="right"/>
+      <w:pPr>
+        <w:ind w:left="6480" w:hanging="180"/>
+      </w:pPr>
+    </w:lvl>
+  </w:abstractNum>
+  <w:abstractNum w:abstractNumId="1" w15:restartNumberingAfterBreak="0">
+    <w:nsid w:val="32A50FD4"/>
+    <w:multiLevelType w:val="hybridMultilevel"/>
+    <w:tmpl w:val="E9502124"/>
+    <w:lvl w:ilvl="0" w:tplc="0809000F">
+      <w:start w:val="1"/>
+      <w:numFmt w:val="decimal"/>
+      <w:lvlText w:val="%1."/>
+      <w:lvlJc w:val="left"/>
+      <w:pPr>
+        <w:ind w:left="720" w:hanging="360"/>
+      </w:pPr>
+    </w:lvl>
+    <w:lvl w:ilvl="1" w:tplc="08090019" w:tentative="1">
+      <w:start w:val="1"/>
+      <w:numFmt w:val="lowerLetter"/>
+      <w:lvlText w:val="%2."/>
+      <w:lvlJc w:val="left"/>
+      <w:pPr>
+        <w:ind w:left="1440" w:hanging="360"/>
+      </w:pPr>
+    </w:lvl>
+    <w:lvl w:ilvl="2" w:tplc="0809001B" w:tentative="1">
+      <w:start w:val="1"/>
+      <w:numFmt w:val="lowerRoman"/>
+      <w:lvlText w:val="%3."/>
+      <w:lvlJc w:val="right"/>
+      <w:pPr>
+        <w:ind w:left="2160" w:hanging="180"/>
+      </w:pPr>
+    </w:lvl>
+    <w:lvl w:ilvl="3" w:tplc="0809000F" w:tentative="1">
+      <w:start w:val="1"/>
+      <w:numFmt w:val="decimal"/>
+      <w:lvlText w:val="%4."/>
+      <w:lvlJc w:val="left"/>
+      <w:pPr>
+        <w:ind w:left="2880" w:hanging="360"/>
+      </w:pPr>
+    </w:lvl>
+    <w:lvl w:ilvl="4" w:tplc="08090019" w:tentative="1">
+      <w:start w:val="1"/>
+      <w:numFmt w:val="lowerLetter"/>
+      <w:lvlText w:val="%5."/>
+      <w:lvlJc w:val="left"/>
+      <w:pPr>
+        <w:ind w:left="3600" w:hanging="360"/>
+      </w:pPr>
+    </w:lvl>
+    <w:lvl w:ilvl="5" w:tplc="0809001B" w:tentative="1">
+      <w:start w:val="1"/>
+      <w:numFmt w:val="lowerRoman"/>
+      <w:lvlText w:val="%6."/>
+      <w:lvlJc w:val="right"/>
+      <w:pPr>
+        <w:ind w:left="4320" w:hanging="180"/>
+      </w:pPr>
+    </w:lvl>
+    <w:lvl w:ilvl="6" w:tplc="0809000F" w:tentative="1">
+      <w:start w:val="1"/>
+      <w:numFmt w:val="decimal"/>
+      <w:lvlText w:val="%7."/>
+      <w:lvlJc w:val="left"/>
+      <w:pPr>
+        <w:ind w:left="5040" w:hanging="360"/>
+      </w:pPr>
+    </w:lvl>
+    <w:lvl w:ilvl="7" w:tplc="08090019" w:tentative="1">
+      <w:start w:val="1"/>
+      <w:numFmt w:val="lowerLetter"/>
+      <w:lvlText w:val="%8."/>
+      <w:lvlJc w:val="left"/>
+      <w:pPr>
+        <w:ind w:left="5760" w:hanging="360"/>
+      </w:pPr>
+    </w:lvl>
+    <w:lvl w:ilvl="8" w:tplc="0809001B" w:tentative="1">
+      <w:start w:val="1"/>
+      <w:numFmt w:val="lowerRoman"/>
+      <w:lvlText w:val="%9."/>
+      <w:lvlJc w:val="right"/>
+      <w:pPr>
+        <w:ind w:left="6480" w:hanging="180"/>
+      </w:pPr>
+    </w:lvl>
+  </w:abstractNum>
+  <w:abstractNum w:abstractNumId="2" w15:restartNumberingAfterBreak="0">
+    <w:nsid w:val="35070657"/>
+    <w:multiLevelType w:val="hybridMultilevel"/>
+    <w:tmpl w:val="E9502124"/>
+    <w:lvl w:ilvl="0" w:tplc="0809000F">
+      <w:start w:val="1"/>
+      <w:numFmt w:val="decimal"/>
+      <w:lvlText w:val="%1."/>
+      <w:lvlJc w:val="left"/>
+      <w:pPr>
+        <w:ind w:left="720" w:hanging="360"/>
+      </w:pPr>
+    </w:lvl>
+    <w:lvl w:ilvl="1" w:tplc="08090019" w:tentative="1">
+      <w:start w:val="1"/>
+      <w:numFmt w:val="lowerLetter"/>
+      <w:lvlText w:val="%2."/>
+      <w:lvlJc w:val="left"/>
+      <w:pPr>
+        <w:ind w:left="1440" w:hanging="360"/>
+      </w:pPr>
+    </w:lvl>
+    <w:lvl w:ilvl="2" w:tplc="0809001B" w:tentative="1">
+      <w:start w:val="1"/>
+      <w:numFmt w:val="lowerRoman"/>
+      <w:lvlText w:val="%3."/>
+      <w:lvlJc w:val="right"/>
+      <w:pPr>
+        <w:ind w:left="2160" w:hanging="180"/>
+      </w:pPr>
+    </w:lvl>
+    <w:lvl w:ilvl="3" w:tplc="0809000F" w:tentative="1">
+      <w:start w:val="1"/>
+      <w:numFmt w:val="decimal"/>
+      <w:lvlText w:val="%4."/>
+      <w:lvlJc w:val="left"/>
+      <w:pPr>
+        <w:ind w:left="2880" w:hanging="360"/>
+      </w:pPr>
+    </w:lvl>
+    <w:lvl w:ilvl="4" w:tplc="08090019" w:tentative="1">
+      <w:start w:val="1"/>
+      <w:numFmt w:val="lowerLetter"/>
+      <w:lvlText w:val="%5."/>
+      <w:lvlJc w:val="left"/>
+      <w:pPr>
+        <w:ind w:left="3600" w:hanging="360"/>
+      </w:pPr>
+    </w:lvl>
+    <w:lvl w:ilvl="5" w:tplc="0809001B" w:tentative="1">
+      <w:start w:val="1"/>
+      <w:numFmt w:val="lowerRoman"/>
+      <w:lvlText w:val="%6."/>
+      <w:lvlJc w:val="right"/>
+      <w:pPr>
+        <w:ind w:left="4320" w:hanging="180"/>
+      </w:pPr>
+    </w:lvl>
+    <w:lvl w:ilvl="6" w:tplc="0809000F" w:tentative="1">
+      <w:start w:val="1"/>
+      <w:numFmt w:val="decimal"/>
+      <w:lvlText w:val="%7."/>
+      <w:lvlJc w:val="left"/>
+      <w:pPr>
+        <w:ind w:left="5040" w:hanging="360"/>
+      </w:pPr>
+    </w:lvl>
+    <w:lvl w:ilvl="7" w:tplc="08090019" w:tentative="1">
+      <w:start w:val="1"/>
+      <w:numFmt w:val="lowerLetter"/>
+      <w:lvlText w:val="%8."/>
+      <w:lvlJc w:val="left"/>
+      <w:pPr>
+        <w:ind w:left="5760" w:hanging="360"/>
+      </w:pPr>
+    </w:lvl>
+    <w:lvl w:ilvl="8" w:tplc="0809001B" w:tentative="1">
+      <w:start w:val="1"/>
+      <w:numFmt w:val="lowerRoman"/>
+      <w:lvlText w:val="%9."/>
+      <w:lvlJc w:val="right"/>
+      <w:pPr>
+        <w:ind w:left="6480" w:hanging="180"/>
+      </w:pPr>
+    </w:lvl>
+  </w:abstractNum>
+  <w:abstractNum w:abstractNumId="3" w15:restartNumberingAfterBreak="0">
+    <w:nsid w:val="4C634393"/>
+    <w:multiLevelType w:val="hybridMultilevel"/>
+    <w:tmpl w:val="D4B476D4"/>
+    <w:lvl w:ilvl="0" w:tplc="0809000F">
+      <w:start w:val="1"/>
+      <w:numFmt w:val="decimal"/>
+      <w:lvlText w:val="%1."/>
+      <w:lvlJc w:val="left"/>
+      <w:pPr>
+        <w:ind w:left="720" w:hanging="360"/>
+      </w:pPr>
+    </w:lvl>
+    <w:lvl w:ilvl="1" w:tplc="08090019" w:tentative="1">
+      <w:start w:val="1"/>
+      <w:numFmt w:val="lowerLetter"/>
+      <w:lvlText w:val="%2."/>
+      <w:lvlJc w:val="left"/>
+      <w:pPr>
+        <w:ind w:left="1440" w:hanging="360"/>
+      </w:pPr>
+    </w:lvl>
+    <w:lvl w:ilvl="2" w:tplc="0809001B" w:tentative="1">
+      <w:start w:val="1"/>
+      <w:numFmt w:val="lowerRoman"/>
+      <w:lvlText w:val="%3."/>
+      <w:lvlJc w:val="right"/>
+      <w:pPr>
+        <w:ind w:left="2160" w:hanging="180"/>
+      </w:pPr>
+    </w:lvl>
+    <w:lvl w:ilvl="3" w:tplc="0809000F" w:tentative="1">
+      <w:start w:val="1"/>
+      <w:numFmt w:val="decimal"/>
+      <w:lvlText w:val="%4."/>
+      <w:lvlJc w:val="left"/>
+      <w:pPr>
+        <w:ind w:left="2880" w:hanging="360"/>
+      </w:pPr>
+    </w:lvl>
+    <w:lvl w:ilvl="4" w:tplc="08090019" w:tentative="1">
+      <w:start w:val="1"/>
+      <w:numFmt w:val="lowerLetter"/>
+      <w:lvlText w:val="%5."/>
+      <w:lvlJc w:val="left"/>
+      <w:pPr>
+        <w:ind w:left="3600" w:hanging="360"/>
+      </w:pPr>
+    </w:lvl>
+    <w:lvl w:ilvl="5" w:tplc="0809001B" w:tentative="1">
+      <w:start w:val="1"/>
+      <w:numFmt w:val="lowerRoman"/>
+      <w:lvlText w:val="%6."/>
+      <w:lvlJc w:val="right"/>
+      <w:pPr>
+        <w:ind w:left="4320" w:hanging="180"/>
+      </w:pPr>
+    </w:lvl>
+    <w:lvl w:ilvl="6" w:tplc="0809000F" w:tentative="1">
+      <w:start w:val="1"/>
+      <w:numFmt w:val="decimal"/>
+      <w:lvlText w:val="%7."/>
+      <w:lvlJc w:val="left"/>
+      <w:pPr>
+        <w:ind w:left="5040" w:hanging="360"/>
+      </w:pPr>
+    </w:lvl>
+    <w:lvl w:ilvl="7" w:tplc="08090019" w:tentative="1">
+      <w:start w:val="1"/>
+      <w:numFmt w:val="lowerLetter"/>
+      <w:lvlText w:val="%8."/>
+      <w:lvlJc w:val="left"/>
+      <w:pPr>
+        <w:ind w:left="5760" w:hanging="360"/>
+      </w:pPr>
+    </w:lvl>
+    <w:lvl w:ilvl="8" w:tplc="0809001B" w:tentative="1">
+      <w:start w:val="1"/>
+      <w:numFmt w:val="lowerRoman"/>
+      <w:lvlText w:val="%9."/>
+      <w:lvlJc w:val="right"/>
+      <w:pPr>
+        <w:ind w:left="6480" w:hanging="180"/>
+      </w:pPr>
+    </w:lvl>
+  </w:abstractNum>
+  <w:abstractNum w:abstractNumId="4" w15:restartNumberingAfterBreak="0">
+    <w:nsid w:val="5C38227C"/>
+    <w:multiLevelType w:val="hybridMultilevel"/>
+    <w:tmpl w:val="D4B476D4"/>
+    <w:lvl w:ilvl="0" w:tplc="0809000F">
+      <w:start w:val="1"/>
+      <w:numFmt w:val="decimal"/>
+      <w:lvlText w:val="%1."/>
+      <w:lvlJc w:val="left"/>
+      <w:pPr>
+        <w:ind w:left="720" w:hanging="360"/>
+      </w:pPr>
+    </w:lvl>
+    <w:lvl w:ilvl="1" w:tplc="08090019" w:tentative="1">
+      <w:start w:val="1"/>
+      <w:numFmt w:val="lowerLetter"/>
+      <w:lvlText w:val="%2."/>
+      <w:lvlJc w:val="left"/>
+      <w:pPr>
+        <w:ind w:left="1440" w:hanging="360"/>
+      </w:pPr>
+    </w:lvl>
+    <w:lvl w:ilvl="2" w:tplc="0809001B" w:tentative="1">
+      <w:start w:val="1"/>
+      <w:numFmt w:val="lowerRoman"/>
+      <w:lvlText w:val="%3."/>
+      <w:lvlJc w:val="right"/>
+      <w:pPr>
+        <w:ind w:left="2160" w:hanging="180"/>
+      </w:pPr>
+    </w:lvl>
+    <w:lvl w:ilvl="3" w:tplc="0809000F" w:tentative="1">
+      <w:start w:val="1"/>
+      <w:numFmt w:val="decimal"/>
+      <w:lvlText w:val="%4."/>
+      <w:lvlJc w:val="left"/>
+      <w:pPr>
+        <w:ind w:left="2880" w:hanging="360"/>
+      </w:pPr>
+    </w:lvl>
+    <w:lvl w:ilvl="4" w:tplc="08090019" w:tentative="1">
+      <w:start w:val="1"/>
+      <w:numFmt w:val="lowerLetter"/>
+      <w:lvlText w:val="%5."/>
+      <w:lvlJc w:val="left"/>
+      <w:pPr>
+        <w:ind w:left="3600" w:hanging="360"/>
+      </w:pPr>
+    </w:lvl>
+    <w:lvl w:ilvl="5" w:tplc="0809001B" w:tentative="1">
+      <w:start w:val="1"/>
+      <w:numFmt w:val="lowerRoman"/>
+      <w:lvlText w:val="%6."/>
+      <w:lvlJc w:val="right"/>
+      <w:pPr>
+        <w:ind w:left="4320" w:hanging="180"/>
+      </w:pPr>
+    </w:lvl>
+    <w:lvl w:ilvl="6" w:tplc="0809000F" w:tentative="1">
+      <w:start w:val="1"/>
+      <w:numFmt w:val="decimal"/>
+      <w:lvlText w:val="%7."/>
+      <w:lvlJc w:val="left"/>
+      <w:pPr>
+        <w:ind w:left="5040" w:hanging="360"/>
+      </w:pPr>
+    </w:lvl>
+    <w:lvl w:ilvl="7" w:tplc="08090019" w:tentative="1">
+      <w:start w:val="1"/>
+      <w:numFmt w:val="lowerLetter"/>
+      <w:lvlText w:val="%8."/>
+      <w:lvlJc w:val="left"/>
+      <w:pPr>
+        <w:ind w:left="5760" w:hanging="360"/>
+      </w:pPr>
+    </w:lvl>
+    <w:lvl w:ilvl="8" w:tplc="0809001B" w:tentative="1">
+      <w:start w:val="1"/>
+      <w:numFmt w:val="lowerRoman"/>
+      <w:lvlText w:val="%9."/>
+      <w:lvlJc w:val="right"/>
+      <w:pPr>
+        <w:ind w:left="6480" w:hanging="180"/>
+      </w:pPr>
+    </w:lvl>
+  </w:abstractNum>
+  <w:abstractNum w:abstractNumId="5" w15:restartNumberingAfterBreak="0">
+    <w:nsid w:val="66D67B87"/>
+    <w:multiLevelType w:val="hybridMultilevel"/>
+    <w:tmpl w:val="D4B476D4"/>
+    <w:lvl w:ilvl="0" w:tplc="0809000F">
+      <w:start w:val="1"/>
+      <w:numFmt w:val="decimal"/>
+      <w:lvlText w:val="%1."/>
+      <w:lvlJc w:val="left"/>
+      <w:pPr>
+        <w:ind w:left="720" w:hanging="360"/>
+      </w:pPr>
+    </w:lvl>
+    <w:lvl w:ilvl="1" w:tplc="08090019" w:tentative="1">
+      <w:start w:val="1"/>
+      <w:numFmt w:val="lowerLetter"/>
+      <w:lvlText w:val="%2."/>
+      <w:lvlJc w:val="left"/>
+      <w:pPr>
+        <w:ind w:left="1440" w:hanging="360"/>
+      </w:pPr>
+    </w:lvl>
+    <w:lvl w:ilvl="2" w:tplc="0809001B" w:tentative="1">
+      <w:start w:val="1"/>
+      <w:numFmt w:val="lowerRoman"/>
+      <w:lvlText w:val="%3."/>
+      <w:lvlJc w:val="right"/>
+      <w:pPr>
+        <w:ind w:left="2160" w:hanging="180"/>
+      </w:pPr>
+    </w:lvl>
+    <w:lvl w:ilvl="3" w:tplc="0809000F" w:tentative="1">
+      <w:start w:val="1"/>
+      <w:numFmt w:val="decimal"/>
+      <w:lvlText w:val="%4."/>
+      <w:lvlJc w:val="left"/>
+      <w:pPr>
+        <w:ind w:left="2880" w:hanging="360"/>
+      </w:pPr>
+    </w:lvl>
+    <w:lvl w:ilvl="4" w:tplc="08090019" w:tentative="1">
+      <w:start w:val="1"/>
+      <w:numFmt w:val="lowerLetter"/>
+      <w:lvlText w:val="%5."/>
+      <w:lvlJc w:val="left"/>
+      <w:pPr>
+        <w:ind w:left="3600" w:hanging="360"/>
+      </w:pPr>
+    </w:lvl>
+    <w:lvl w:ilvl="5" w:tplc="0809001B" w:tentative="1">
+      <w:start w:val="1"/>
+      <w:numFmt w:val="lowerRoman"/>
+      <w:lvlText w:val="%6."/>
+      <w:lvlJc w:val="right"/>
+      <w:pPr>
+        <w:ind w:left="4320" w:hanging="180"/>
+      </w:pPr>
+    </w:lvl>
+    <w:lvl w:ilvl="6" w:tplc="0809000F" w:tentative="1">
+      <w:start w:val="1"/>
+      <w:numFmt w:val="decimal"/>
+      <w:lvlText w:val="%7."/>
+      <w:lvlJc w:val="left"/>
+      <w:pPr>
+        <w:ind w:left="5040" w:hanging="360"/>
+      </w:pPr>
+    </w:lvl>
+    <w:lvl w:ilvl="7" w:tplc="08090019" w:tentative="1">
+      <w:start w:val="1"/>
+      <w:numFmt w:val="lowerLetter"/>
+      <w:lvlText w:val="%8."/>
+      <w:lvlJc w:val="left"/>
+      <w:pPr>
+        <w:ind w:left="5760" w:hanging="360"/>
+      </w:pPr>
+    </w:lvl>
+    <w:lvl w:ilvl="8" w:tplc="0809001B" w:tentative="1">
+      <w:start w:val="1"/>
+      <w:numFmt w:val="lowerRoman"/>
+      <w:lvlText w:val="%9."/>
+      <w:lvlJc w:val="right"/>
+      <w:pPr>
+        <w:ind w:left="6480" w:hanging="180"/>
+      </w:pPr>
+    </w:lvl>
+  </w:abstractNum>
+  <w:abstractNum w:abstractNumId="6" w15:restartNumberingAfterBreak="0">
     <w:nsid w:val="69A24AE8"/>
     <w:multiLevelType w:val="hybridMultilevel"/>
     <w:tmpl w:val="E9502124"/>
@@ -769,7 +1971,7 @@
       </w:pPr>
     </w:lvl>
   </w:abstractNum>
-  <w:abstractNum w:abstractNumId="1" w15:restartNumberingAfterBreak="0">
+  <w:abstractNum w:abstractNumId="7" w15:restartNumberingAfterBreak="0">
     <w:nsid w:val="758A6FC3"/>
     <w:multiLevelType w:val="hybridMultilevel"/>
     <w:tmpl w:val="D4B476D4"/>
@@ -856,10 +2058,28 @@
     </w:lvl>
   </w:abstractNum>
   <w:num w:numId="1">
+    <w:abstractNumId w:val="7"/>
+  </w:num>
+  <w:num w:numId="2">
+    <w:abstractNumId w:val="6"/>
+  </w:num>
+  <w:num w:numId="3">
+    <w:abstractNumId w:val="3"/>
+  </w:num>
+  <w:num w:numId="4">
+    <w:abstractNumId w:val="0"/>
+  </w:num>
+  <w:num w:numId="5">
+    <w:abstractNumId w:val="4"/>
+  </w:num>
+  <w:num w:numId="6">
     <w:abstractNumId w:val="1"/>
   </w:num>
-  <w:num w:numId="2">
-    <w:abstractNumId w:val="0"/>
+  <w:num w:numId="7">
+    <w:abstractNumId w:val="5"/>
+  </w:num>
+  <w:num w:numId="8">
+    <w:abstractNumId w:val="2"/>
   </w:num>
 </w:numbering>
 </file>
@@ -1263,6 +2483,27 @@
     <w:qFormat/>
     <w:rsid w:val="0055650C"/>
   </w:style>
+  <w:style w:type="paragraph" w:styleId="Heading1">
+    <w:name w:val="heading 1"/>
+    <w:basedOn w:val="Normal"/>
+    <w:next w:val="Normal"/>
+    <w:link w:val="Heading1Char"/>
+    <w:uiPriority w:val="9"/>
+    <w:qFormat/>
+    <w:rsid w:val="0050393F"/>
+    <w:pPr>
+      <w:keepNext/>
+      <w:keepLines/>
+      <w:spacing w:before="240" w:after="0"/>
+      <w:outlineLvl w:val="0"/>
+    </w:pPr>
+    <w:rPr>
+      <w:rFonts w:asciiTheme="majorHAnsi" w:eastAsiaTheme="majorEastAsia" w:hAnsiTheme="majorHAnsi" w:cstheme="majorBidi"/>
+      <w:color w:val="2F5496" w:themeColor="accent1" w:themeShade="BF"/>
+      <w:sz w:val="32"/>
+      <w:szCs w:val="32"/>
+    </w:rPr>
+  </w:style>
   <w:style w:type="paragraph" w:styleId="Heading2">
     <w:name w:val="heading 2"/>
     <w:basedOn w:val="Normal"/>
@@ -1335,6 +2576,19 @@
       <w:ind w:left="720"/>
       <w:contextualSpacing/>
     </w:pPr>
+  </w:style>
+  <w:style w:type="character" w:customStyle="1" w:styleId="Heading1Char">
+    <w:name w:val="Heading 1 Char"/>
+    <w:basedOn w:val="DefaultParagraphFont"/>
+    <w:link w:val="Heading1"/>
+    <w:uiPriority w:val="9"/>
+    <w:rsid w:val="0050393F"/>
+    <w:rPr>
+      <w:rFonts w:asciiTheme="majorHAnsi" w:eastAsiaTheme="majorEastAsia" w:hAnsiTheme="majorHAnsi" w:cstheme="majorBidi"/>
+      <w:color w:val="2F5496" w:themeColor="accent1" w:themeShade="BF"/>
+      <w:sz w:val="32"/>
+      <w:szCs w:val="32"/>
+    </w:rPr>
   </w:style>
 </w:styles>
 </file>

</xml_diff>